<commit_message>
Strengthen IPR obviousness argument and add counterarguments analysis
IPR Petition updates:
- Expanded obviousness section with detailed rebuttal to "modified release" argument
- Added "No Unexpected Results" table showing ER effects are predictable
- Added 5 anticipated counterarguments with rebuttals
- Strengthened motivation to combine with CV side effect rationale

New document: Veradermics_Counterarguments_Analysis
- Comprehensive analysis of their likely arguments against our IPR
- Risk assessment for each counterargument (Strong/Medium/Weak)
- Analysis of infringement arguments against lipid matrix
- Strategic recommendations for litigation posture

Key insight: Lead with obviousness, not anticipation, since "modified
release" interpretation is their strongest defense against §102.

Co-Authored-By: Claude Opus 4.5 <noreply@anthropic.com>
</commit_message>
<xml_diff>
--- a/IPR_Petition_Draft.docx
+++ b/IPR_Petition_Draft.docx
@@ -146,7 +146,7 @@
         </w:tc>
       </w:tr>
     </w:tbl>
-    <w:bookmarkStart w:id="49" w:name="X681bcbd8608eb8641ae5205f27f97e50c60287f"/>
+    <w:bookmarkStart w:id="56" w:name="X681bcbd8608eb8641ae5205f27f97e50c60287f"/>
     <w:p>
       <w:pPr>
         <w:pStyle w:val="Heading1"/>
@@ -1753,7 +1753,7 @@
     </w:p>
     <w:bookmarkEnd w:id="33"/>
     <w:bookmarkEnd w:id="34"/>
-    <w:bookmarkStart w:id="44" w:name="Xa66b452d4b9bef95388977d7f10217d49275fea"/>
+    <w:bookmarkStart w:id="51" w:name="Xa66b452d4b9bef95388977d7f10217d49275fea"/>
     <w:p>
       <w:pPr>
         <w:pStyle w:val="Heading2"/>
@@ -2247,7 +2247,7 @@
     </w:p>
     <w:bookmarkEnd w:id="36"/>
     <w:bookmarkEnd w:id="37"/>
-    <w:bookmarkStart w:id="42" w:name="Xa037ece5f6f25fb49046006c3a0b26d2b8871e5"/>
+    <w:bookmarkStart w:id="49" w:name="Xa037ece5f6f25fb49046006c3a0b26d2b8871e5"/>
     <w:p>
       <w:pPr>
         <w:pStyle w:val="Heading3"/>
@@ -2261,7 +2261,7 @@
         <w:pStyle w:val="FirstParagraph"/>
       </w:pPr>
       <w:r>
-        <w:t xml:space="preserve">Even if the claims are not anticipated, they are obvious over the combination of Fleishaker 1989, Randolph 2021, and Jimenez-Cauhe 2020.</w:t>
+        <w:t xml:space="preserve">Even if the claims are not anticipated (i.e., even if "modified release" is construed to exclude standard IR tablets), the claims are obvious over the combination of Fleishaker 1989, Randolph 2021, Jimenez-Cauhe 2020, and well-known extended-release formulation techniques.</w:t>
       </w:r>
     </w:p>
     <w:bookmarkStart w:id="38" w:name="a.-state-of-the-art-before-priority-date"/>
@@ -2369,14 +2369,58 @@
         <w:t xml:space="preserve">Thousands of patients were being treated with off-label oral minoxidil for alopecia.</w:t>
       </w:r>
     </w:p>
+    <w:p>
+      <w:pPr>
+        <w:pStyle w:val="Compact"/>
+        <w:numPr>
+          <w:ilvl w:val="0"/>
+          <w:numId w:val="1002"/>
+        </w:numPr>
+      </w:pPr>
+      <w:r>
+        <w:rPr>
+          <w:b/>
+          <w:bCs/>
+        </w:rPr>
+        <w:t xml:space="preserve">Cardiovascular side effects were dose-related:</w:t>
+      </w:r>
+      <w:r>
+        <w:t xml:space="preserve"> </w:t>
+      </w:r>
+      <w:r>
+        <w:t xml:space="preserve">Higher Cmax correlated with tachycardia, hypotension, and fluid retention. This was well-documented in the Loniten label and clinical literature.</w:t>
+      </w:r>
+    </w:p>
+    <w:p>
+      <w:pPr>
+        <w:pStyle w:val="Compact"/>
+        <w:numPr>
+          <w:ilvl w:val="0"/>
+          <w:numId w:val="1002"/>
+        </w:numPr>
+      </w:pPr>
+      <w:r>
+        <w:rPr>
+          <w:b/>
+          <w:bCs/>
+        </w:rPr>
+        <w:t xml:space="preserve">Extended-release formulations reduce Cmax:</w:t>
+      </w:r>
+      <w:r>
+        <w:t xml:space="preserve"> </w:t>
+      </w:r>
+      <w:r>
+        <w:t xml:space="preserve">ER/SR formulation technology was mature and well-understood. Converting IR drugs to ER to reduce peak-related side effects was standard pharmaceutical practice.</w:t>
+      </w:r>
+    </w:p>
     <w:bookmarkEnd w:id="38"/>
-    <w:bookmarkStart w:id="39" w:name="b.-motivation-to-combine"/>
+    <w:bookmarkStart w:id="39" w:name="Xd71f5e1da2855ce06b6ceda15fc087487c9f1d7"/>
     <w:p>
       <w:pPr>
         <w:pStyle w:val="Heading4"/>
       </w:pPr>
       <w:r>
-        <w:t xml:space="preserve">B. Motivation to Combine</w:t>
+        <w:t xml:space="preserve">B. Motivation to Make an Extended-Release Formulation</w:t>
       </w:r>
     </w:p>
     <w:p>
@@ -2384,7 +2428,7 @@
         <w:pStyle w:val="FirstParagraph"/>
       </w:pPr>
       <w:r>
-        <w:t xml:space="preserve">A person of ordinary skill in the art (POSITA) would have been motivated to administer oral minoxidil for hair loss because:</w:t>
+        <w:t xml:space="preserve">A person of ordinary skill in the art (POSITA) would have been motivated to formulate oral minoxidil as extended-release because:</w:t>
       </w:r>
     </w:p>
     <w:p>
@@ -2396,7 +2440,17 @@
         </w:numPr>
       </w:pPr>
       <w:r>
-        <w:t xml:space="preserve">Multiple peer-reviewed publications documented efficacy and safety</w:t>
+        <w:rPr>
+          <w:b/>
+          <w:bCs/>
+        </w:rPr>
+        <w:t xml:space="preserve">Reduce cardiovascular side effects:</w:t>
+      </w:r>
+      <w:r>
+        <w:t xml:space="preserve"> </w:t>
+      </w:r>
+      <w:r>
+        <w:t xml:space="preserve">IR minoxidil at 5mg produces Cmax ~22 ng/mL, which exceeds the cardiac activity threshold (~20 ng/mL). ER formulation would flatten the curve and reduce peak-related side effects.</w:t>
       </w:r>
     </w:p>
     <w:p>
@@ -2408,7 +2462,17 @@
         </w:numPr>
       </w:pPr>
       <w:r>
-        <w:t xml:space="preserve">Oral administration offered advantages over topical (better compliance, no scalp irritation)</w:t>
+        <w:rPr>
+          <w:b/>
+          <w:bCs/>
+        </w:rPr>
+        <w:t xml:space="preserve">Improve patient compliance:</w:t>
+      </w:r>
+      <w:r>
+        <w:t xml:space="preserve"> </w:t>
+      </w:r>
+      <w:r>
+        <w:t xml:space="preserve">Reducing side effects increases tolerability and adherence.</w:t>
       </w:r>
     </w:p>
     <w:p>
@@ -2420,7 +2484,17 @@
         </w:numPr>
       </w:pPr>
       <w:r>
-        <w:t xml:space="preserve">The PK profile of oral minoxidil was well-characterized</w:t>
+        <w:rPr>
+          <w:b/>
+          <w:bCs/>
+        </w:rPr>
+        <w:t xml:space="preserve">Extend therapeutic coverage:</w:t>
+      </w:r>
+      <w:r>
+        <w:t xml:space="preserve"> </w:t>
+      </w:r>
+      <w:r>
+        <w:t xml:space="preserve">ER formulations maintain plasma levels above the therapeutic threshold longer, potentially improving efficacy.</w:t>
       </w:r>
     </w:p>
     <w:p>
@@ -2432,7 +2506,39 @@
         </w:numPr>
       </w:pPr>
       <w:r>
-        <w:t xml:space="preserve">Dermatologists were already prescribing it off-label</w:t>
+        <w:rPr>
+          <w:b/>
+          <w:bCs/>
+        </w:rPr>
+        <w:t xml:space="preserve">Standard pharmaceutical approach:</w:t>
+      </w:r>
+      <w:r>
+        <w:t xml:space="preserve"> </w:t>
+      </w:r>
+      <w:r>
+        <w:t xml:space="preserve">Converting IR to ER to improve the therapeutic index is a routine strategy with hundreds of precedents (e.g., metoprolol, nifedipine, diltiazem, verapamil).</w:t>
+      </w:r>
+    </w:p>
+    <w:p>
+      <w:pPr>
+        <w:pStyle w:val="Compact"/>
+        <w:numPr>
+          <w:ilvl w:val="0"/>
+          <w:numId w:val="1003"/>
+        </w:numPr>
+      </w:pPr>
+      <w:r>
+        <w:rPr>
+          <w:b/>
+          <w:bCs/>
+        </w:rPr>
+        <w:t xml:space="preserve">Multiple peer-reviewed publications documented efficacy:</w:t>
+      </w:r>
+      <w:r>
+        <w:t xml:space="preserve"> </w:t>
+      </w:r>
+      <w:r>
+        <w:t xml:space="preserve">Randolph 2021 (634 patients), Jimenez-Cauhe 2020 (442 patients), Sharma 2020 (19,218 patients) all confirmed oral minoxidil worked for hair loss.</w:t>
       </w:r>
     </w:p>
     <w:bookmarkEnd w:id="39"/>
@@ -2489,14 +2595,38 @@
         <w:t xml:space="preserve">The safety profile at low doses was well-documented</w:t>
       </w:r>
     </w:p>
+    <w:p>
+      <w:pPr>
+        <w:pStyle w:val="Compact"/>
+        <w:numPr>
+          <w:ilvl w:val="0"/>
+          <w:numId w:val="1004"/>
+        </w:numPr>
+      </w:pPr>
+      <w:r>
+        <w:t xml:space="preserve">ER formulation of small molecule drugs is routine with predictable outcomes</w:t>
+      </w:r>
+    </w:p>
+    <w:p>
+      <w:pPr>
+        <w:pStyle w:val="Compact"/>
+        <w:numPr>
+          <w:ilvl w:val="0"/>
+          <w:numId w:val="1004"/>
+        </w:numPr>
+      </w:pPr>
+      <w:r>
+        <w:t xml:space="preserve">Minoxidil's physicochemical properties (MW 209, moderate solubility) are amenable to ER formulation</w:t>
+      </w:r>
+    </w:p>
     <w:bookmarkEnd w:id="40"/>
-    <w:bookmarkStart w:id="41" w:name="X0013a37562eb2cd9911f3a8b8f0211d8863f7ac"/>
+    <w:bookmarkStart w:id="41" w:name="d.-no-unexpected-results"/>
     <w:p>
       <w:pPr>
         <w:pStyle w:val="Heading4"/>
       </w:pPr>
       <w:r>
-        <w:t xml:space="preserve">D. Claim 12 - Release Modifier at 50-80% w/w</w:t>
+        <w:t xml:space="preserve">D. No Unexpected Results</w:t>
       </w:r>
     </w:p>
     <w:p>
@@ -2504,7 +2634,385 @@
         <w:pStyle w:val="FirstParagraph"/>
       </w:pPr>
       <w:r>
-        <w:t xml:space="preserve">Claim 12 requires the release modifier at 50-80% w/w. This is a routine formulation optimization that would have been obvious to a pharmaceutical scientist. The selection of release modifier percentage involves only routine experimentation to achieve a desired release profile.</w:t>
+        <w:t xml:space="preserve">The patent does not describe any unexpected results. The claimed PK profile is exactly what a POSITA would predict from an ER formulation:</w:t>
+      </w:r>
+    </w:p>
+    <w:tbl>
+      <w:tblPr>
+        <w:tblStyle w:val="Table"/>
+        <w:tblW w:type="auto" w:w="0"/>
+        <w:tblLook w:firstRow="1" w:lastRow="0" w:firstColumn="0" w:lastColumn="0" w:noHBand="0" w:noVBand="0" w:val="0020"/>
+      </w:tblPr>
+      <w:tblGrid>
+        <w:gridCol w:w="2640"/>
+        <w:gridCol w:w="2640"/>
+        <w:gridCol w:w="2640"/>
+      </w:tblGrid>
+      <w:tr>
+        <w:trPr>
+          <w:tblHeader w:val="on"/>
+        </w:trPr>
+        <w:tc>
+          <w:tcPr/>
+          <w:p>
+            <w:pPr>
+              <w:pStyle w:val="Compact"/>
+            </w:pPr>
+            <w:r>
+              <w:t xml:space="preserve">Expected Effect of ER Formulation</w:t>
+            </w:r>
+          </w:p>
+        </w:tc>
+        <w:tc>
+          <w:tcPr/>
+          <w:p>
+            <w:pPr>
+              <w:pStyle w:val="Compact"/>
+            </w:pPr>
+            <w:r>
+              <w:t xml:space="preserve">Achieved in Patent?</w:t>
+            </w:r>
+          </w:p>
+        </w:tc>
+        <w:tc>
+          <w:tcPr/>
+          <w:p>
+            <w:pPr>
+              <w:pStyle w:val="Compact"/>
+            </w:pPr>
+            <w:r>
+              <w:t xml:space="preserve">Unexpected?</w:t>
+            </w:r>
+          </w:p>
+        </w:tc>
+      </w:tr>
+      <w:tr>
+        <w:tc>
+          <w:tcPr/>
+          <w:p>
+            <w:pPr>
+              <w:pStyle w:val="Compact"/>
+            </w:pPr>
+            <w:r>
+              <w:t xml:space="preserve">Reduced Cmax vs. IR</w:t>
+            </w:r>
+          </w:p>
+        </w:tc>
+        <w:tc>
+          <w:tcPr/>
+          <w:p>
+            <w:pPr>
+              <w:pStyle w:val="Compact"/>
+            </w:pPr>
+            <w:r>
+              <w:t xml:space="preserve">Yes (~7-8 ng/mL vs ~22 ng/mL for IR 5mg)</w:t>
+            </w:r>
+          </w:p>
+        </w:tc>
+        <w:tc>
+          <w:tcPr/>
+          <w:p>
+            <w:pPr>
+              <w:pStyle w:val="Compact"/>
+            </w:pPr>
+            <w:r>
+              <w:rPr>
+                <w:b/>
+                <w:bCs/>
+              </w:rPr>
+              <w:t xml:space="preserve">No - this is the expected effect of ER</w:t>
+            </w:r>
+          </w:p>
+        </w:tc>
+      </w:tr>
+      <w:tr>
+        <w:tc>
+          <w:tcPr/>
+          <w:p>
+            <w:pPr>
+              <w:pStyle w:val="Compact"/>
+            </w:pPr>
+            <w:r>
+              <w:t xml:space="preserve">Delayed Tmax vs. IR</w:t>
+            </w:r>
+          </w:p>
+        </w:tc>
+        <w:tc>
+          <w:tcPr/>
+          <w:p>
+            <w:pPr>
+              <w:pStyle w:val="Compact"/>
+            </w:pPr>
+            <w:r>
+              <w:t xml:space="preserve">Yes (~1.5-2h vs ~0.5-1h for IR)</w:t>
+            </w:r>
+          </w:p>
+        </w:tc>
+        <w:tc>
+          <w:tcPr/>
+          <w:p>
+            <w:pPr>
+              <w:pStyle w:val="Compact"/>
+            </w:pPr>
+            <w:r>
+              <w:rPr>
+                <w:b/>
+                <w:bCs/>
+              </w:rPr>
+              <w:t xml:space="preserve">No - this is the expected effect of ER</w:t>
+            </w:r>
+          </w:p>
+        </w:tc>
+      </w:tr>
+      <w:tr>
+        <w:tc>
+          <w:tcPr/>
+          <w:p>
+            <w:pPr>
+              <w:pStyle w:val="Compact"/>
+            </w:pPr>
+            <w:r>
+              <w:t xml:space="preserve">Extended duration above threshold</w:t>
+            </w:r>
+          </w:p>
+        </w:tc>
+        <w:tc>
+          <w:tcPr/>
+          <w:p>
+            <w:pPr>
+              <w:pStyle w:val="Compact"/>
+            </w:pPr>
+            <w:r>
+              <w:t xml:space="preserve">Yes (~8-10h vs ~6h for IR)</w:t>
+            </w:r>
+          </w:p>
+        </w:tc>
+        <w:tc>
+          <w:tcPr/>
+          <w:p>
+            <w:pPr>
+              <w:pStyle w:val="Compact"/>
+            </w:pPr>
+            <w:r>
+              <w:rPr>
+                <w:b/>
+                <w:bCs/>
+              </w:rPr>
+              <w:t xml:space="preserve">No - this is the expected effect of ER</w:t>
+            </w:r>
+          </w:p>
+        </w:tc>
+      </w:tr>
+      <w:tr>
+        <w:tc>
+          <w:tcPr/>
+          <w:p>
+            <w:pPr>
+              <w:pStyle w:val="Compact"/>
+            </w:pPr>
+            <w:r>
+              <w:t xml:space="preserve">Hair growth efficacy maintained</w:t>
+            </w:r>
+          </w:p>
+        </w:tc>
+        <w:tc>
+          <w:tcPr/>
+          <w:p>
+            <w:pPr>
+              <w:pStyle w:val="Compact"/>
+            </w:pPr>
+            <w:r>
+              <w:t xml:space="preserve">Yes</w:t>
+            </w:r>
+          </w:p>
+        </w:tc>
+        <w:tc>
+          <w:tcPr/>
+          <w:p>
+            <w:pPr>
+              <w:pStyle w:val="Compact"/>
+            </w:pPr>
+            <w:r>
+              <w:rPr>
+                <w:b/>
+                <w:bCs/>
+              </w:rPr>
+              <w:t xml:space="preserve">No - oral minoxidil was already known to work</w:t>
+            </w:r>
+          </w:p>
+        </w:tc>
+      </w:tr>
+      <w:tr>
+        <w:tc>
+          <w:tcPr/>
+          <w:p>
+            <w:pPr>
+              <w:pStyle w:val="Compact"/>
+            </w:pPr>
+            <w:r>
+              <w:t xml:space="preserve">Reduced CV side effects</w:t>
+            </w:r>
+          </w:p>
+        </w:tc>
+        <w:tc>
+          <w:tcPr/>
+          <w:p>
+            <w:pPr>
+              <w:pStyle w:val="Compact"/>
+            </w:pPr>
+            <w:r>
+              <w:t xml:space="preserve">Claimed but predictable</w:t>
+            </w:r>
+          </w:p>
+        </w:tc>
+        <w:tc>
+          <w:tcPr/>
+          <w:p>
+            <w:pPr>
+              <w:pStyle w:val="Compact"/>
+            </w:pPr>
+            <w:r>
+              <w:rPr>
+                <w:b/>
+                <w:bCs/>
+              </w:rPr>
+              <w:t xml:space="preserve">No - lower Cmax predictably reduces peak-related effects</w:t>
+            </w:r>
+          </w:p>
+        </w:tc>
+      </w:tr>
+    </w:tbl>
+    <w:p>
+      <w:pPr>
+        <w:pStyle w:val="BodyText"/>
+      </w:pPr>
+      <w:r>
+        <w:t xml:space="preserve">The entire premise of the invention - that ER formulation would reduce side effects while maintaining efficacy - is the textbook rationale for any IR-to-ER conversion. There is nothing unexpected about this result.</w:t>
+      </w:r>
+    </w:p>
+    <w:bookmarkEnd w:id="41"/>
+    <w:bookmarkStart w:id="47" w:name="X9482f0b7e0b70ce819d3af10108b3751b116669"/>
+    <w:p>
+      <w:pPr>
+        <w:pStyle w:val="Heading4"/>
+      </w:pPr>
+      <w:r>
+        <w:t xml:space="preserve">E. Anticipated Counterarguments and Rebuttals</w:t>
+      </w:r>
+    </w:p>
+    <w:bookmarkStart w:id="42" w:name="Xf7454f0f4766ff1ee2fbce098b40b19742dcc87"/>
+    <w:p>
+      <w:pPr>
+        <w:pStyle w:val="Heading5"/>
+      </w:pPr>
+      <w:r>
+        <w:t xml:space="preserve">Counterargument 1: "Modified release" excludes IR, so prior art IR use is not relevant</w:t>
+      </w:r>
+    </w:p>
+    <w:p>
+      <w:pPr>
+        <w:pStyle w:val="FirstParagraph"/>
+      </w:pPr>
+      <w:r>
+        <w:rPr>
+          <w:b/>
+          <w:bCs/>
+        </w:rPr>
+        <w:t xml:space="preserve">Rebuttal:</w:t>
+      </w:r>
+      <w:r>
+        <w:t xml:space="preserve"> </w:t>
+      </w:r>
+      <w:r>
+        <w:t xml:space="preserve">Even accepting this construction, it was</w:t>
+      </w:r>
+      <w:r>
+        <w:t xml:space="preserve"> </w:t>
+      </w:r>
+      <w:r>
+        <w:rPr>
+          <w:i/>
+          <w:iCs/>
+        </w:rPr>
+        <w:t xml:space="preserve">obvious</w:t>
+      </w:r>
+      <w:r>
+        <w:t xml:space="preserve"> </w:t>
+      </w:r>
+      <w:r>
+        <w:t xml:space="preserve">to make an ER formulation of minoxidil for hair loss. The prior art established: (1) oral minoxidil works for hair loss, (2) the therapeutic PK range was known, (3) side effects were Cmax-related, and (4) ER formulation reduces Cmax. A POSITA would have been motivated to combine these teachings with a reasonable expectation of success.</w:t>
+      </w:r>
+    </w:p>
+    <w:bookmarkEnd w:id="42"/>
+    <w:bookmarkStart w:id="43" w:name="X7e4f3cac797205b0ceaa0aa914bb7b9b40bdcdf"/>
+    <w:p>
+      <w:pPr>
+        <w:pStyle w:val="Heading5"/>
+      </w:pPr>
+      <w:r>
+        <w:t xml:space="preserve">Counterargument 2: No motivation to develop oral minoxidil for hair loss because topical was standard of care</w:t>
+      </w:r>
+    </w:p>
+    <w:p>
+      <w:pPr>
+        <w:pStyle w:val="FirstParagraph"/>
+      </w:pPr>
+      <w:r>
+        <w:rPr>
+          <w:b/>
+          <w:bCs/>
+        </w:rPr>
+        <w:t xml:space="preserve">Rebuttal:</w:t>
+      </w:r>
+      <w:r>
+        <w:t xml:space="preserve"> </w:t>
+      </w:r>
+      <w:r>
+        <w:t xml:space="preserve">The prior art explicitly demonstrates motivation. Sinclair 2018, Randolph 2021, and Jimenez-Cauhe 2020 all document dermatologists actively using oral minoxidil for hair loss</w:t>
+      </w:r>
+      <w:r>
+        <w:t xml:space="preserve"> </w:t>
+      </w:r>
+      <w:r>
+        <w:rPr>
+          <w:i/>
+          <w:iCs/>
+        </w:rPr>
+        <w:t xml:space="preserve">despite</w:t>
+      </w:r>
+      <w:r>
+        <w:t xml:space="preserve"> </w:t>
+      </w:r>
+      <w:r>
+        <w:t xml:space="preserve">topical availability, specifically for patients who failed or couldn't tolerate topical therapy. The existence of off-label prescribing proves motivation existed.</w:t>
+      </w:r>
+    </w:p>
+    <w:bookmarkEnd w:id="43"/>
+    <w:bookmarkStart w:id="44" w:name="X32d07a48ce03ef4bbdf8737d2e6fecaf020a226"/>
+    <w:p>
+      <w:pPr>
+        <w:pStyle w:val="Heading5"/>
+      </w:pPr>
+      <w:r>
+        <w:t xml:space="preserve">Counterargument 3: The specific PK parameters (Cmax 7-8 ng/mL) required experimentation to discover</w:t>
+      </w:r>
+    </w:p>
+    <w:p>
+      <w:pPr>
+        <w:pStyle w:val="FirstParagraph"/>
+      </w:pPr>
+      <w:r>
+        <w:rPr>
+          <w:b/>
+          <w:bCs/>
+        </w:rPr>
+        <w:t xml:space="preserve">Rebuttal:</w:t>
+      </w:r>
+      <w:r>
+        <w:t xml:space="preserve"> </w:t>
+      </w:r>
+      <w:r>
+        <w:t xml:space="preserve">The claims do not require Cmax of 7-8 ng/mL - they claim the broad range of 0.25-20 ng/mL, which encompasses nearly any oral minoxidil dose. Furthermore, optimizing release rate to achieve a target Cmax is routine formulation work, not inventive activity.</w:t>
       </w:r>
       <w:r>
         <w:t xml:space="preserve"> </w:t>
@@ -2517,6 +3025,94 @@
         <w:t xml:space="preserve">See In re Aller</w:t>
       </w:r>
       <w:r>
+        <w:t xml:space="preserve">, 220 F.2d 454 (CCPA 1955).</w:t>
+      </w:r>
+    </w:p>
+    <w:bookmarkEnd w:id="44"/>
+    <w:bookmarkStart w:id="45" w:name="X877a7880d1d2ad5e8503c90c9ddae61d53b124a"/>
+    <w:p>
+      <w:pPr>
+        <w:pStyle w:val="Heading5"/>
+      </w:pPr>
+      <w:r>
+        <w:t xml:space="preserve">Counterargument 4: Safety concerns would have taught away from oral minoxidil</w:t>
+      </w:r>
+    </w:p>
+    <w:p>
+      <w:pPr>
+        <w:pStyle w:val="FirstParagraph"/>
+      </w:pPr>
+      <w:r>
+        <w:rPr>
+          <w:b/>
+          <w:bCs/>
+        </w:rPr>
+        <w:t xml:space="preserve">Rebuttal:</w:t>
+      </w:r>
+      <w:r>
+        <w:t xml:space="preserve"> </w:t>
+      </w:r>
+      <w:r>
+        <w:t xml:space="preserve">The prior art directly contradicts this. By 2020, systematic reviews documented thousands of patients safely treated with low-dose oral minoxidil for hair loss. Sharma 2020 reviewed 19,218 patients. The safety at low doses was established, not speculative.</w:t>
+      </w:r>
+    </w:p>
+    <w:bookmarkEnd w:id="45"/>
+    <w:bookmarkStart w:id="46" w:name="X6c8168a396a4987f2e4cd435151b10975c4224a"/>
+    <w:p>
+      <w:pPr>
+        <w:pStyle w:val="Heading5"/>
+      </w:pPr>
+      <w:r>
+        <w:t xml:space="preserve">Counterargument 5: Secondary considerations (commercial success, long-felt need) support patentability</w:t>
+      </w:r>
+    </w:p>
+    <w:p>
+      <w:pPr>
+        <w:pStyle w:val="FirstParagraph"/>
+      </w:pPr>
+      <w:r>
+        <w:rPr>
+          <w:b/>
+          <w:bCs/>
+        </w:rPr>
+        <w:t xml:space="preserve">Rebuttal:</w:t>
+      </w:r>
+      <w:r>
+        <w:t xml:space="preserve"> </w:t>
+      </w:r>
+      <w:r>
+        <w:t xml:space="preserve">Any commercial success is attributable to FDA approval for a new indication, not to any technical innovation. The off-label market already existed. Furthermore, any "long-felt need" was already being met by off-label IR minoxidil prescribing, as documented in the prior art.</w:t>
+      </w:r>
+    </w:p>
+    <w:bookmarkEnd w:id="46"/>
+    <w:bookmarkEnd w:id="47"/>
+    <w:bookmarkStart w:id="48" w:name="Xda7f2c8ece245c93e6aae5cdc192eeb1bb65875"/>
+    <w:p>
+      <w:pPr>
+        <w:pStyle w:val="Heading4"/>
+      </w:pPr>
+      <w:r>
+        <w:t xml:space="preserve">F. Claim 12 - Release Modifier at 50-80% w/w</w:t>
+      </w:r>
+    </w:p>
+    <w:p>
+      <w:pPr>
+        <w:pStyle w:val="FirstParagraph"/>
+      </w:pPr>
+      <w:r>
+        <w:t xml:space="preserve">Claim 12 requires the release modifier at 50-80% w/w. This is a routine formulation optimization that would have been obvious to a pharmaceutical scientist. HPMC matrix tablets commonly use 20-80% polymer loading depending on desired release rate. The selection of release modifier percentage involves only routine experimentation to achieve a desired release profile.</w:t>
+      </w:r>
+      <w:r>
+        <w:t xml:space="preserve"> </w:t>
+      </w:r>
+      <w:r>
+        <w:rPr>
+          <w:i/>
+          <w:iCs/>
+        </w:rPr>
+        <w:t xml:space="preserve">See In re Aller</w:t>
+      </w:r>
+      <w:r>
         <w:t xml:space="preserve">, 220 F.2d 454, 456 (CCPA 1955) (optimization of result-effective variables is obvious).</w:t>
       </w:r>
     </w:p>
@@ -2535,33 +3131,7 @@
         <w:t xml:space="preserve"> </w:t>
       </w:r>
       <w:r>
-        <w:t xml:space="preserve">The combination of known oral minoxidil PK (Fleishaker), documented use for hair loss (Randolph, Jimenez-Cauhe, Sharma), and routine formulation optimization renders all challenged claims obvious.</w:t>
-      </w:r>
-    </w:p>
-    <w:p>
-      <w:r>
-        <w:pict>
-          <v:rect style="width:0;height:1.5pt" o:hralign="center" o:hrstd="t" o:hr="t"/>
-        </w:pict>
-      </w:r>
-    </w:p>
-    <w:bookmarkEnd w:id="41"/>
-    <w:bookmarkEnd w:id="42"/>
-    <w:bookmarkStart w:id="43" w:name="Xb036ed596c950649424afd4a77a162b1115816c"/>
-    <w:p>
-      <w:pPr>
-        <w:pStyle w:val="Heading3"/>
-      </w:pPr>
-      <w:r>
-        <w:t xml:space="preserve">Ground 3: Claims Anticipated by Loniten Label and Sharma 2020</w:t>
-      </w:r>
-    </w:p>
-    <w:p>
-      <w:pPr>
-        <w:pStyle w:val="FirstParagraph"/>
-      </w:pPr>
-      <w:r>
-        <w:t xml:space="preserve">The FDA-approved Loniten label (2015) in combination with Sharma 2020's systematic review anticipates the challenged claims by disclosing:</w:t>
+        <w:t xml:space="preserve">Even if "modified release" is construed to require ER/SR formulations (excluding IR), the claims are obvious because:</w:t>
       </w:r>
     </w:p>
     <w:p>
@@ -2573,7 +3143,7 @@
         </w:numPr>
       </w:pPr>
       <w:r>
-        <w:t xml:space="preserve">Oral minoxidil tablets achieving Tmax within 1 hour (60 minutes)</w:t>
+        <w:t xml:space="preserve">Oral minoxidil was known to treat hair loss effectively</w:t>
       </w:r>
     </w:p>
     <w:p>
@@ -2585,7 +3155,7 @@
         </w:numPr>
       </w:pPr>
       <w:r>
-        <w:t xml:space="preserve">Use for treating hair loss in thousands of patients</w:t>
+        <w:t xml:space="preserve">The therapeutic PK range was known from Fleishaker 1989</w:t>
       </w:r>
     </w:p>
     <w:p>
@@ -2597,18 +3167,61 @@
         </w:numPr>
       </w:pPr>
       <w:r>
-        <w:t xml:space="preserve">Doses achieving blood levels within the claimed ranges</w:t>
-      </w:r>
-    </w:p>
-    <w:bookmarkEnd w:id="43"/>
-    <w:bookmarkEnd w:id="44"/>
-    <w:bookmarkStart w:id="45" w:name="X9a6b6e26219a09d8efb9b21c4e34ab83667043f"/>
-    <w:p>
-      <w:pPr>
-        <w:pStyle w:val="Heading2"/>
-      </w:pPr>
-      <w:r>
-        <w:t xml:space="preserve">X. Secondary Considerations Do Not Overcome Prima Facie Obviousness</w:t>
+        <w:t xml:space="preserve">Cardiovascular side effects were known to be Cmax-related</w:t>
+      </w:r>
+    </w:p>
+    <w:p>
+      <w:pPr>
+        <w:pStyle w:val="Compact"/>
+        <w:numPr>
+          <w:ilvl w:val="0"/>
+          <w:numId w:val="1005"/>
+        </w:numPr>
+      </w:pPr>
+      <w:r>
+        <w:t xml:space="preserve">ER formulation to reduce Cmax is standard pharmaceutical practice</w:t>
+      </w:r>
+    </w:p>
+    <w:p>
+      <w:pPr>
+        <w:pStyle w:val="Compact"/>
+        <w:numPr>
+          <w:ilvl w:val="0"/>
+          <w:numId w:val="1005"/>
+        </w:numPr>
+      </w:pPr>
+      <w:r>
+        <w:t xml:space="preserve">A POSITA would have been motivated to make ER minoxidil with a reasonable expectation of success</w:t>
+      </w:r>
+    </w:p>
+    <w:p>
+      <w:pPr>
+        <w:pStyle w:val="Compact"/>
+        <w:numPr>
+          <w:ilvl w:val="0"/>
+          <w:numId w:val="1005"/>
+        </w:numPr>
+      </w:pPr>
+      <w:r>
+        <w:t xml:space="preserve">The results achieved are exactly what would be expected - no unexpected results</w:t>
+      </w:r>
+    </w:p>
+    <w:p>
+      <w:r>
+        <w:pict>
+          <v:rect style="width:0;height:1.5pt" o:hralign="center" o:hrstd="t" o:hr="t"/>
+        </w:pict>
+      </w:r>
+    </w:p>
+    <w:bookmarkEnd w:id="48"/>
+    <w:bookmarkEnd w:id="49"/>
+    <w:bookmarkStart w:id="50" w:name="Xb036ed596c950649424afd4a77a162b1115816c"/>
+    <w:p>
+      <w:pPr>
+        <w:pStyle w:val="Heading3"/>
+      </w:pPr>
+      <w:r>
+        <w:t xml:space="preserve">Ground 3: Claims Anticipated by Loniten Label and Sharma 2020</w:t>
       </w:r>
     </w:p>
     <w:p>
@@ -2616,7 +3229,7 @@
         <w:pStyle w:val="FirstParagraph"/>
       </w:pPr>
       <w:r>
-        <w:t xml:space="preserve">Patent Owner may argue secondary considerations of non-obviousness. However:</w:t>
+        <w:t xml:space="preserve">The FDA-approved Loniten label (2015) in combination with Sharma 2020's systematic review anticipates the challenged claims by disclosing:</w:t>
       </w:r>
     </w:p>
     <w:p>
@@ -2628,6 +3241,61 @@
         </w:numPr>
       </w:pPr>
       <w:r>
+        <w:t xml:space="preserve">Oral minoxidil tablets achieving Tmax within 1 hour (60 minutes)</w:t>
+      </w:r>
+    </w:p>
+    <w:p>
+      <w:pPr>
+        <w:pStyle w:val="Compact"/>
+        <w:numPr>
+          <w:ilvl w:val="0"/>
+          <w:numId w:val="1006"/>
+        </w:numPr>
+      </w:pPr>
+      <w:r>
+        <w:t xml:space="preserve">Use for treating hair loss in thousands of patients</w:t>
+      </w:r>
+    </w:p>
+    <w:p>
+      <w:pPr>
+        <w:pStyle w:val="Compact"/>
+        <w:numPr>
+          <w:ilvl w:val="0"/>
+          <w:numId w:val="1006"/>
+        </w:numPr>
+      </w:pPr>
+      <w:r>
+        <w:t xml:space="preserve">Doses achieving blood levels within the claimed ranges</w:t>
+      </w:r>
+    </w:p>
+    <w:bookmarkEnd w:id="50"/>
+    <w:bookmarkEnd w:id="51"/>
+    <w:bookmarkStart w:id="52" w:name="X9a6b6e26219a09d8efb9b21c4e34ab83667043f"/>
+    <w:p>
+      <w:pPr>
+        <w:pStyle w:val="Heading2"/>
+      </w:pPr>
+      <w:r>
+        <w:t xml:space="preserve">X. Secondary Considerations Do Not Overcome Prima Facie Obviousness</w:t>
+      </w:r>
+    </w:p>
+    <w:p>
+      <w:pPr>
+        <w:pStyle w:val="FirstParagraph"/>
+      </w:pPr>
+      <w:r>
+        <w:t xml:space="preserve">Patent Owner may argue secondary considerations of non-obviousness. However:</w:t>
+      </w:r>
+    </w:p>
+    <w:p>
+      <w:pPr>
+        <w:pStyle w:val="Compact"/>
+        <w:numPr>
+          <w:ilvl w:val="0"/>
+          <w:numId w:val="1007"/>
+        </w:numPr>
+      </w:pPr>
+      <w:r>
         <w:rPr>
           <w:b/>
           <w:bCs/>
@@ -2646,7 +3314,7 @@
         <w:pStyle w:val="Compact"/>
         <w:numPr>
           <w:ilvl w:val="0"/>
-          <w:numId w:val="1006"/>
+          <w:numId w:val="1007"/>
         </w:numPr>
       </w:pPr>
       <w:r>
@@ -2668,7 +3336,7 @@
         <w:pStyle w:val="Compact"/>
         <w:numPr>
           <w:ilvl w:val="0"/>
-          <w:numId w:val="1006"/>
+          <w:numId w:val="1007"/>
         </w:numPr>
       </w:pPr>
       <w:r>
@@ -2690,7 +3358,7 @@
         <w:pStyle w:val="Compact"/>
         <w:numPr>
           <w:ilvl w:val="0"/>
-          <w:numId w:val="1006"/>
+          <w:numId w:val="1007"/>
         </w:numPr>
       </w:pPr>
       <w:r>
@@ -2707,8 +3375,8 @@
         <w:t xml:space="preserve">Any commercial success is due to minoxidil's known efficacy, not the claimed PK parameters.</w:t>
       </w:r>
     </w:p>
-    <w:bookmarkEnd w:id="45"/>
-    <w:bookmarkStart w:id="46" w:name="xi.-conclusion"/>
+    <w:bookmarkEnd w:id="52"/>
+    <w:bookmarkStart w:id="53" w:name="xi.-conclusion"/>
     <w:p>
       <w:pPr>
         <w:pStyle w:val="Heading2"/>
@@ -2730,7 +3398,7 @@
         <w:pStyle w:val="Compact"/>
         <w:numPr>
           <w:ilvl w:val="0"/>
-          <w:numId w:val="1007"/>
+          <w:numId w:val="1008"/>
         </w:numPr>
       </w:pPr>
       <w:r>
@@ -2742,7 +3410,7 @@
         <w:pStyle w:val="Compact"/>
         <w:numPr>
           <w:ilvl w:val="0"/>
-          <w:numId w:val="1007"/>
+          <w:numId w:val="1008"/>
         </w:numPr>
       </w:pPr>
       <w:r>
@@ -2754,7 +3422,7 @@
         <w:pStyle w:val="Compact"/>
         <w:numPr>
           <w:ilvl w:val="0"/>
-          <w:numId w:val="1007"/>
+          <w:numId w:val="1008"/>
         </w:numPr>
       </w:pPr>
       <w:r>
@@ -2776,8 +3444,8 @@
         </w:pict>
       </w:r>
     </w:p>
-    <w:bookmarkEnd w:id="46"/>
-    <w:bookmarkStart w:id="47" w:name="xii.-list-of-exhibits"/>
+    <w:bookmarkEnd w:id="53"/>
+    <w:bookmarkStart w:id="54" w:name="xii.-list-of-exhibits"/>
     <w:p>
       <w:pPr>
         <w:pStyle w:val="Heading2"/>
@@ -3137,8 +3805,8 @@
         </w:pict>
       </w:r>
     </w:p>
-    <w:bookmarkEnd w:id="47"/>
-    <w:bookmarkStart w:id="48" w:name="appendix-a-claim-chart-summary"/>
+    <w:bookmarkEnd w:id="54"/>
+    <w:bookmarkStart w:id="55" w:name="appendix-a-claim-chart-summary"/>
     <w:p>
       <w:pPr>
         <w:pStyle w:val="Heading2"/>
@@ -3678,8 +4346,8 @@
         <w:t xml:space="preserve">6. File via PTAB E2E system with required fees</w:t>
       </w:r>
     </w:p>
-    <w:bookmarkEnd w:id="48"/>
-    <w:bookmarkEnd w:id="49"/>
+    <w:bookmarkEnd w:id="55"/>
+    <w:bookmarkEnd w:id="56"/>
     <w:sectPr>
       <w:footnotePr>
         <w:numRestart w:val="eachSect"/>
@@ -4135,6 +4803,36 @@
     </w:lvlOverride>
   </w:num>
   <w:num w:numId="1007">
+    <w:abstractNumId w:val="99201"/>
+    <w:lvlOverride w:ilvl="0">
+      <w:startOverride w:val="1"/>
+    </w:lvlOverride>
+    <w:lvlOverride w:ilvl="1">
+      <w:startOverride w:val="1"/>
+    </w:lvlOverride>
+    <w:lvlOverride w:ilvl="2">
+      <w:startOverride w:val="1"/>
+    </w:lvlOverride>
+    <w:lvlOverride w:ilvl="3">
+      <w:startOverride w:val="1"/>
+    </w:lvlOverride>
+    <w:lvlOverride w:ilvl="4">
+      <w:startOverride w:val="1"/>
+    </w:lvlOverride>
+    <w:lvlOverride w:ilvl="5">
+      <w:startOverride w:val="1"/>
+    </w:lvlOverride>
+    <w:lvlOverride w:ilvl="6">
+      <w:startOverride w:val="1"/>
+    </w:lvlOverride>
+    <w:lvlOverride w:ilvl="7">
+      <w:startOverride w:val="1"/>
+    </w:lvlOverride>
+    <w:lvlOverride w:ilvl="8">
+      <w:startOverride w:val="1"/>
+    </w:lvlOverride>
+  </w:num>
+  <w:num w:numId="1008">
     <w:abstractNumId w:val="99201"/>
     <w:lvlOverride w:ilvl="0">
       <w:startOverride w:val="1"/>

</xml_diff>

<commit_message>
Add claim scope dilemma argument to IPR petition
Added "The Claim Scope Dilemma" section to IPR showing Patent Owner
cannot have it both ways:
- Broad construction → Claims anticipated by prior art IR minoxidil
- Narrow construction → Claims obvious over known ER formulation techniques

Added summary table in Conclusion reinforcing that claims are invalid
under ANY construction of "modified release."

This is the key strategic argument: they can't argue claims are narrow
enough to avoid prior art AND broad enough to cover alternative formulations.

Co-Authored-By: Claude Opus 4.5 <noreply@anthropic.com>
</commit_message>
<xml_diff>
--- a/IPR_Petition_Draft.docx
+++ b/IPR_Petition_Draft.docx
@@ -146,7 +146,7 @@
         </w:tc>
       </w:tr>
     </w:tbl>
-    <w:bookmarkStart w:id="56" w:name="X681bcbd8608eb8641ae5205f27f97e50c60287f"/>
+    <w:bookmarkStart w:id="58" w:name="X681bcbd8608eb8641ae5205f27f97e50c60287f"/>
     <w:p>
       <w:pPr>
         <w:pStyle w:val="Heading1"/>
@@ -1469,7 +1469,7 @@
     <w:bookmarkEnd w:id="28"/>
     <w:bookmarkEnd w:id="29"/>
     <w:bookmarkEnd w:id="30"/>
-    <w:bookmarkStart w:id="34" w:name="viii.-claim-construction"/>
+    <w:bookmarkStart w:id="35" w:name="viii.-claim-construction"/>
     <w:p>
       <w:pPr>
         <w:pStyle w:val="Heading2"/>
@@ -1486,7 +1486,7 @@
         <w:t xml:space="preserve">For purposes of this proceeding, Petitioner proposes that the claims be given their plain and ordinary meaning consistent with the specification.</w:t>
       </w:r>
     </w:p>
-    <w:bookmarkStart w:id="32" w:name="X9c259ca53ebbcc233bcf12544255fd529edb64f"/>
+    <w:bookmarkStart w:id="33" w:name="X9c259ca53ebbcc233bcf12544255fd529edb64f"/>
     <w:p>
       <w:pPr>
         <w:pStyle w:val="Heading3"/>
@@ -1521,7 +1521,233 @@
         <w:t xml:space="preserve">as demonstrated by Fleishaker 1989 and the Loniten FDA label.</w:t>
       </w:r>
     </w:p>
-    <w:bookmarkStart w:id="31" w:name="Xb3f3ee38bb5cf0b13a2e15f1d092f070e3f5e12"/>
+    <w:bookmarkStart w:id="31" w:name="Xcda383dfe76b9247a240a6024b04b7ac524b119"/>
+    <w:p>
+      <w:pPr>
+        <w:pStyle w:val="Heading4"/>
+      </w:pPr>
+      <w:r>
+        <w:t xml:space="preserve">The Claim Scope Dilemma: Patent Owner Cannot Have It Both Ways</w:t>
+      </w:r>
+    </w:p>
+    <w:p>
+      <w:pPr>
+        <w:pStyle w:val="FirstParagraph"/>
+      </w:pPr>
+      <w:r>
+        <w:t xml:space="preserve">The challenged claims present a fundamental scope problem that renders them either</w:t>
+      </w:r>
+      <w:r>
+        <w:t xml:space="preserve"> </w:t>
+      </w:r>
+      <w:r>
+        <w:rPr>
+          <w:b/>
+          <w:bCs/>
+        </w:rPr>
+        <w:t xml:space="preserve">invalid</w:t>
+      </w:r>
+      <w:r>
+        <w:t xml:space="preserve"> </w:t>
+      </w:r>
+      <w:r>
+        <w:t xml:space="preserve">or</w:t>
+      </w:r>
+      <w:r>
+        <w:t xml:space="preserve"> </w:t>
+      </w:r>
+      <w:r>
+        <w:rPr>
+          <w:b/>
+          <w:bCs/>
+        </w:rPr>
+        <w:t xml:space="preserve">extremely narrow</w:t>
+      </w:r>
+      <w:r>
+        <w:t xml:space="preserve">:</w:t>
+      </w:r>
+    </w:p>
+    <w:tbl>
+      <w:tblPr>
+        <w:tblStyle w:val="Table"/>
+        <w:tblW w:type="pct" w:w="5000"/>
+        <w:tblLayout w:type="fixed"/>
+        <w:tblLook w:firstRow="1" w:lastRow="0" w:firstColumn="0" w:lastColumn="0" w:noHBand="0" w:noVBand="0" w:val="0020"/>
+      </w:tblPr>
+      <w:tblGrid>
+        <w:gridCol w:w="2640"/>
+        <w:gridCol w:w="2640"/>
+        <w:gridCol w:w="2640"/>
+      </w:tblGrid>
+      <w:tr>
+        <w:trPr>
+          <w:tblHeader w:val="on"/>
+        </w:trPr>
+        <w:tc>
+          <w:tcPr/>
+          <w:p>
+            <w:pPr>
+              <w:pStyle w:val="Compact"/>
+            </w:pPr>
+            <w:r>
+              <w:t xml:space="preserve">If Patent Owner Argues...</w:t>
+            </w:r>
+          </w:p>
+        </w:tc>
+        <w:tc>
+          <w:tcPr/>
+          <w:p>
+            <w:pPr>
+              <w:pStyle w:val="Compact"/>
+            </w:pPr>
+            <w:r>
+              <w:t xml:space="preserve">Then...</w:t>
+            </w:r>
+          </w:p>
+        </w:tc>
+        <w:tc>
+          <w:tcPr/>
+          <w:p>
+            <w:pPr>
+              <w:pStyle w:val="Compact"/>
+            </w:pPr>
+            <w:r>
+              <w:t xml:space="preserve">Result</w:t>
+            </w:r>
+          </w:p>
+        </w:tc>
+      </w:tr>
+      <w:tr>
+        <w:tc>
+          <w:tcPr/>
+          <w:p>
+            <w:pPr>
+              <w:pStyle w:val="Compact"/>
+            </w:pPr>
+            <w:r>
+              <w:rPr>
+                <w:b/>
+                <w:bCs/>
+              </w:rPr>
+              <w:t xml:space="preserve">BROAD CONSTRUCTION:</w:t>
+            </w:r>
+            <w:r>
+              <w:br/>
+            </w:r>
+            <w:r>
+              <w:t xml:space="preserve">"Modified release" includes any formulation achieving the claimed PK parameters</w:t>
+            </w:r>
+          </w:p>
+        </w:tc>
+        <w:tc>
+          <w:tcPr/>
+          <w:p>
+            <w:pPr>
+              <w:pStyle w:val="Compact"/>
+            </w:pPr>
+            <w:r>
+              <w:t xml:space="preserve">Prior art IR minoxidil (which achieves Cmax ~11-17 ng/mL, Tmax 60 min) falls within the claims</w:t>
+            </w:r>
+          </w:p>
+        </w:tc>
+        <w:tc>
+          <w:tcPr/>
+          <w:p>
+            <w:pPr>
+              <w:pStyle w:val="Compact"/>
+            </w:pPr>
+            <w:r>
+              <w:rPr>
+                <w:b/>
+                <w:bCs/>
+              </w:rPr>
+              <w:t xml:space="preserve">Claims are ANTICIPATED or OBVIOUS</w:t>
+            </w:r>
+            <w:r>
+              <w:t xml:space="preserve"> </w:t>
+            </w:r>
+            <w:r>
+              <w:t xml:space="preserve">over Fleishaker 1989 + Sinclair 2018</w:t>
+            </w:r>
+          </w:p>
+        </w:tc>
+      </w:tr>
+      <w:tr>
+        <w:tc>
+          <w:tcPr/>
+          <w:p>
+            <w:pPr>
+              <w:pStyle w:val="Compact"/>
+            </w:pPr>
+            <w:r>
+              <w:rPr>
+                <w:b/>
+                <w:bCs/>
+              </w:rPr>
+              <w:t xml:space="preserve">NARROW CONSTRUCTION:</w:t>
+            </w:r>
+            <w:r>
+              <w:br/>
+            </w:r>
+            <w:r>
+              <w:t xml:space="preserve">"Modified release" is limited to ER/SR/CR formulations only (excluding IR)</w:t>
+            </w:r>
+          </w:p>
+        </w:tc>
+        <w:tc>
+          <w:tcPr/>
+          <w:p>
+            <w:pPr>
+              <w:pStyle w:val="Compact"/>
+            </w:pPr>
+            <w:r>
+              <w:t xml:space="preserve">Making an ER formulation of a known therapeutic (oral minoxidil for hair loss) is standard pharmaceutical practice</w:t>
+            </w:r>
+          </w:p>
+        </w:tc>
+        <w:tc>
+          <w:tcPr/>
+          <w:p>
+            <w:pPr>
+              <w:pStyle w:val="Compact"/>
+            </w:pPr>
+            <w:r>
+              <w:rPr>
+                <w:b/>
+                <w:bCs/>
+              </w:rPr>
+              <w:t xml:space="preserve">Claims are OBVIOUS</w:t>
+            </w:r>
+            <w:r>
+              <w:t xml:space="preserve"> </w:t>
+            </w:r>
+            <w:r>
+              <w:t xml:space="preserve">- no unexpected results; routine optimization</w:t>
+            </w:r>
+          </w:p>
+        </w:tc>
+      </w:tr>
+    </w:tbl>
+    <w:p>
+      <w:pPr>
+        <w:pStyle w:val="BodyText"/>
+      </w:pPr>
+      <w:r>
+        <w:rPr>
+          <w:b/>
+          <w:bCs/>
+        </w:rPr>
+        <w:t xml:space="preserve">Under either construction, the claims are unpatentable.</w:t>
+      </w:r>
+      <w:r>
+        <w:t xml:space="preserve"> </w:t>
+      </w:r>
+      <w:r>
+        <w:t xml:space="preserve">The Patent Owner cannot escape this dilemma by arguing the claims are simultaneously broad enough to capture alternative formulations yet narrow enough to avoid the prior art.</w:t>
+      </w:r>
+    </w:p>
+    <w:bookmarkEnd w:id="31"/>
+    <w:bookmarkStart w:id="32" w:name="Xb3f3ee38bb5cf0b13a2e15f1d092f070e3f5e12"/>
     <w:p>
       <w:pPr>
         <w:pStyle w:val="Heading4"/>
@@ -1732,9 +1958,9 @@
         <w:t xml:space="preserve">This demonstrates that the claimed PK range (0.25-20 ng/mL) encompasses the entire therapeutic window for minoxidil, from hair growth threshold to cardiac threshold. Standard IR minoxidil at commonly-prescribed off-label doses (2.5-5mg) already achieves Cmax values within this claimed range.</w:t>
       </w:r>
     </w:p>
-    <w:bookmarkEnd w:id="31"/>
     <w:bookmarkEnd w:id="32"/>
-    <w:bookmarkStart w:id="33" w:name="b.-release-modifier"/>
+    <w:bookmarkEnd w:id="33"/>
+    <w:bookmarkStart w:id="34" w:name="b.-release-modifier"/>
     <w:p>
       <w:pPr>
         <w:pStyle w:val="Heading3"/>
@@ -1751,9 +1977,9 @@
         <w:t xml:space="preserve">The specification describes HPMC K4M and K200M as release modifiers in the examples. However, the claims do not limit the release modifier to any specific excipient. Under the broadest reasonable interpretation, any excipient that modifies drug release qualifies.</w:t>
       </w:r>
     </w:p>
-    <w:bookmarkEnd w:id="33"/>
     <w:bookmarkEnd w:id="34"/>
-    <w:bookmarkStart w:id="51" w:name="Xa66b452d4b9bef95388977d7f10217d49275fea"/>
+    <w:bookmarkEnd w:id="35"/>
+    <w:bookmarkStart w:id="52" w:name="Xa66b452d4b9bef95388977d7f10217d49275fea"/>
     <w:p>
       <w:pPr>
         <w:pStyle w:val="Heading2"/>
@@ -1762,7 +1988,7 @@
         <w:t xml:space="preserve">IX. The Challenged Claims Are Unpatentable</w:t>
       </w:r>
     </w:p>
-    <w:bookmarkStart w:id="37" w:name="X5fc62f3e6e16860af1f85cfa73abdc61841b4cd"/>
+    <w:bookmarkStart w:id="38" w:name="X5fc62f3e6e16860af1f85cfa73abdc61841b4cd"/>
     <w:p>
       <w:pPr>
         <w:pStyle w:val="Heading3"/>
@@ -1779,7 +2005,7 @@
         <w:t xml:space="preserve">Claims 1, 2, 14, 18, and 24 are anticipated by the combination of Fleishaker 1989 and the established use of oral minoxidil for hair loss as documented in Sinclair 2018.</w:t>
       </w:r>
     </w:p>
-    <w:bookmarkStart w:id="35" w:name="claim-1-element-by-element-analysis"/>
+    <w:bookmarkStart w:id="36" w:name="claim-1-element-by-element-analysis"/>
     <w:p>
       <w:pPr>
         <w:pStyle w:val="Heading4"/>
@@ -2156,8 +2382,8 @@
         <w:t xml:space="preserve">Every element of Claim 1 is disclosed in the prior art. Standard immediate-release oral minoxidil, when administered for hair loss as documented in Sinclair 2018 and other pre-priority date publications, inherently achieves the claimed PK parameters as established by Fleishaker 1989. Claim 1 is anticipated.</w:t>
       </w:r>
     </w:p>
-    <w:bookmarkEnd w:id="35"/>
-    <w:bookmarkStart w:id="36" w:name="claims-2-14-18-and-24"/>
+    <w:bookmarkEnd w:id="36"/>
+    <w:bookmarkStart w:id="37" w:name="claims-2-14-18-and-24"/>
     <w:p>
       <w:pPr>
         <w:pStyle w:val="Heading4"/>
@@ -2245,9 +2471,9 @@
         </w:pict>
       </w:r>
     </w:p>
-    <w:bookmarkEnd w:id="36"/>
     <w:bookmarkEnd w:id="37"/>
-    <w:bookmarkStart w:id="49" w:name="Xa037ece5f6f25fb49046006c3a0b26d2b8871e5"/>
+    <w:bookmarkEnd w:id="38"/>
+    <w:bookmarkStart w:id="50" w:name="Xa037ece5f6f25fb49046006c3a0b26d2b8871e5"/>
     <w:p>
       <w:pPr>
         <w:pStyle w:val="Heading3"/>
@@ -2264,7 +2490,7 @@
         <w:t xml:space="preserve">Even if the claims are not anticipated (i.e., even if "modified release" is construed to exclude standard IR tablets), the claims are obvious over the combination of Fleishaker 1989, Randolph 2021, Jimenez-Cauhe 2020, and well-known extended-release formulation techniques.</w:t>
       </w:r>
     </w:p>
-    <w:bookmarkStart w:id="38" w:name="a.-state-of-the-art-before-priority-date"/>
+    <w:bookmarkStart w:id="39" w:name="a.-state-of-the-art-before-priority-date"/>
     <w:p>
       <w:pPr>
         <w:pStyle w:val="Heading4"/>
@@ -2413,8 +2639,8 @@
         <w:t xml:space="preserve">ER/SR formulation technology was mature and well-understood. Converting IR drugs to ER to reduce peak-related side effects was standard pharmaceutical practice.</w:t>
       </w:r>
     </w:p>
-    <w:bookmarkEnd w:id="38"/>
-    <w:bookmarkStart w:id="39" w:name="Xd71f5e1da2855ce06b6ceda15fc087487c9f1d7"/>
+    <w:bookmarkEnd w:id="39"/>
+    <w:bookmarkStart w:id="40" w:name="Xd71f5e1da2855ce06b6ceda15fc087487c9f1d7"/>
     <w:p>
       <w:pPr>
         <w:pStyle w:val="Heading4"/>
@@ -2541,8 +2767,8 @@
         <w:t xml:space="preserve">Randolph 2021 (634 patients), Jimenez-Cauhe 2020 (442 patients), Sharma 2020 (19,218 patients) all confirmed oral minoxidil worked for hair loss.</w:t>
       </w:r>
     </w:p>
-    <w:bookmarkEnd w:id="39"/>
-    <w:bookmarkStart w:id="40" w:name="c.-reasonable-expectation-of-success"/>
+    <w:bookmarkEnd w:id="40"/>
+    <w:bookmarkStart w:id="41" w:name="c.-reasonable-expectation-of-success"/>
     <w:p>
       <w:pPr>
         <w:pStyle w:val="Heading4"/>
@@ -2619,8 +2845,8 @@
         <w:t xml:space="preserve">Minoxidil's physicochemical properties (MW 209, moderate solubility) are amenable to ER formulation</w:t>
       </w:r>
     </w:p>
-    <w:bookmarkEnd w:id="40"/>
-    <w:bookmarkStart w:id="41" w:name="d.-no-unexpected-results"/>
+    <w:bookmarkEnd w:id="41"/>
+    <w:bookmarkStart w:id="42" w:name="d.-no-unexpected-results"/>
     <w:p>
       <w:pPr>
         <w:pStyle w:val="Heading4"/>
@@ -2890,8 +3116,8 @@
         <w:t xml:space="preserve">The entire premise of the invention - that ER formulation would reduce side effects while maintaining efficacy - is the textbook rationale for any IR-to-ER conversion. There is nothing unexpected about this result.</w:t>
       </w:r>
     </w:p>
-    <w:bookmarkEnd w:id="41"/>
-    <w:bookmarkStart w:id="47" w:name="X9482f0b7e0b70ce819d3af10108b3751b116669"/>
+    <w:bookmarkEnd w:id="42"/>
+    <w:bookmarkStart w:id="48" w:name="X9482f0b7e0b70ce819d3af10108b3751b116669"/>
     <w:p>
       <w:pPr>
         <w:pStyle w:val="Heading4"/>
@@ -2900,7 +3126,7 @@
         <w:t xml:space="preserve">E. Anticipated Counterarguments and Rebuttals</w:t>
       </w:r>
     </w:p>
-    <w:bookmarkStart w:id="42" w:name="Xf7454f0f4766ff1ee2fbce098b40b19742dcc87"/>
+    <w:bookmarkStart w:id="43" w:name="Xf7454f0f4766ff1ee2fbce098b40b19742dcc87"/>
     <w:p>
       <w:pPr>
         <w:pStyle w:val="Heading5"/>
@@ -2943,8 +3169,8 @@
         <w:t xml:space="preserve">to make an ER formulation of minoxidil for hair loss. The prior art established: (1) oral minoxidil works for hair loss, (2) the therapeutic PK range was known, (3) side effects were Cmax-related, and (4) ER formulation reduces Cmax. A POSITA would have been motivated to combine these teachings with a reasonable expectation of success.</w:t>
       </w:r>
     </w:p>
-    <w:bookmarkEnd w:id="42"/>
-    <w:bookmarkStart w:id="43" w:name="X7e4f3cac797205b0ceaa0aa914bb7b9b40bdcdf"/>
+    <w:bookmarkEnd w:id="43"/>
+    <w:bookmarkStart w:id="44" w:name="X7e4f3cac797205b0ceaa0aa914bb7b9b40bdcdf"/>
     <w:p>
       <w:pPr>
         <w:pStyle w:val="Heading5"/>
@@ -2987,8 +3213,8 @@
         <w:t xml:space="preserve">topical availability, specifically for patients who failed or couldn't tolerate topical therapy. The existence of off-label prescribing proves motivation existed.</w:t>
       </w:r>
     </w:p>
-    <w:bookmarkEnd w:id="43"/>
-    <w:bookmarkStart w:id="44" w:name="X32d07a48ce03ef4bbdf8737d2e6fecaf020a226"/>
+    <w:bookmarkEnd w:id="44"/>
+    <w:bookmarkStart w:id="45" w:name="X32d07a48ce03ef4bbdf8737d2e6fecaf020a226"/>
     <w:p>
       <w:pPr>
         <w:pStyle w:val="Heading5"/>
@@ -3028,8 +3254,8 @@
         <w:t xml:space="preserve">, 220 F.2d 454 (CCPA 1955).</w:t>
       </w:r>
     </w:p>
-    <w:bookmarkEnd w:id="44"/>
-    <w:bookmarkStart w:id="45" w:name="X877a7880d1d2ad5e8503c90c9ddae61d53b124a"/>
+    <w:bookmarkEnd w:id="45"/>
+    <w:bookmarkStart w:id="46" w:name="X877a7880d1d2ad5e8503c90c9ddae61d53b124a"/>
     <w:p>
       <w:pPr>
         <w:pStyle w:val="Heading5"/>
@@ -3056,8 +3282,8 @@
         <w:t xml:space="preserve">The prior art directly contradicts this. By 2020, systematic reviews documented thousands of patients safely treated with low-dose oral minoxidil for hair loss. Sharma 2020 reviewed 19,218 patients. The safety at low doses was established, not speculative.</w:t>
       </w:r>
     </w:p>
-    <w:bookmarkEnd w:id="45"/>
-    <w:bookmarkStart w:id="46" w:name="X6c8168a396a4987f2e4cd435151b10975c4224a"/>
+    <w:bookmarkEnd w:id="46"/>
+    <w:bookmarkStart w:id="47" w:name="X6c8168a396a4987f2e4cd435151b10975c4224a"/>
     <w:p>
       <w:pPr>
         <w:pStyle w:val="Heading5"/>
@@ -3084,9 +3310,9 @@
         <w:t xml:space="preserve">Any commercial success is attributable to FDA approval for a new indication, not to any technical innovation. The off-label market already existed. Furthermore, any "long-felt need" was already being met by off-label IR minoxidil prescribing, as documented in the prior art.</w:t>
       </w:r>
     </w:p>
-    <w:bookmarkEnd w:id="46"/>
     <w:bookmarkEnd w:id="47"/>
-    <w:bookmarkStart w:id="48" w:name="Xda7f2c8ece245c93e6aae5cdc192eeb1bb65875"/>
+    <w:bookmarkEnd w:id="48"/>
+    <w:bookmarkStart w:id="49" w:name="Xda7f2c8ece245c93e6aae5cdc192eeb1bb65875"/>
     <w:p>
       <w:pPr>
         <w:pStyle w:val="Heading4"/>
@@ -3213,9 +3439,9 @@
         </w:pict>
       </w:r>
     </w:p>
-    <w:bookmarkEnd w:id="48"/>
     <w:bookmarkEnd w:id="49"/>
-    <w:bookmarkStart w:id="50" w:name="Xb036ed596c950649424afd4a77a162b1115816c"/>
+    <w:bookmarkEnd w:id="50"/>
+    <w:bookmarkStart w:id="51" w:name="Xb036ed596c950649424afd4a77a162b1115816c"/>
     <w:p>
       <w:pPr>
         <w:pStyle w:val="Heading3"/>
@@ -3268,9 +3494,9 @@
         <w:t xml:space="preserve">Doses achieving blood levels within the claimed ranges</w:t>
       </w:r>
     </w:p>
-    <w:bookmarkEnd w:id="50"/>
     <w:bookmarkEnd w:id="51"/>
-    <w:bookmarkStart w:id="52" w:name="X9a6b6e26219a09d8efb9b21c4e34ab83667043f"/>
+    <w:bookmarkEnd w:id="52"/>
+    <w:bookmarkStart w:id="53" w:name="X9a6b6e26219a09d8efb9b21c4e34ab83667043f"/>
     <w:p>
       <w:pPr>
         <w:pStyle w:val="Heading2"/>
@@ -3375,8 +3601,8 @@
         <w:t xml:space="preserve">Any commercial success is due to minoxidil's known efficacy, not the claimed PK parameters.</w:t>
       </w:r>
     </w:p>
-    <w:bookmarkEnd w:id="52"/>
-    <w:bookmarkStart w:id="53" w:name="xi.-conclusion"/>
+    <w:bookmarkEnd w:id="53"/>
+    <w:bookmarkStart w:id="55" w:name="xi.-conclusion"/>
     <w:p>
       <w:pPr>
         <w:pStyle w:val="Heading2"/>
@@ -3431,7 +3657,177 @@
     </w:p>
     <w:p>
       <w:pPr>
-        <w:pStyle w:val="FirstParagraph"/>
+        <w:pStyle w:val="Compact"/>
+        <w:numPr>
+          <w:ilvl w:val="0"/>
+          <w:numId w:val="1008"/>
+        </w:numPr>
+      </w:pPr>
+      <w:r>
+        <w:t xml:space="preserve">Even if "modified release" is construed to require ER/SR formulations, making such formulations was obvious given the known therapeutic use and known side effect profile</w:t>
+      </w:r>
+    </w:p>
+    <w:bookmarkStart w:id="54" w:name="X44f38bc21ca8e1f484058f69f753d947da49db3"/>
+    <w:p>
+      <w:pPr>
+        <w:pStyle w:val="Heading4"/>
+      </w:pPr>
+      <w:r>
+        <w:t xml:space="preserve">Summary: The Claims Are Invalid Under Any Construction</w:t>
+      </w:r>
+    </w:p>
+    <w:tbl>
+      <w:tblPr>
+        <w:tblStyle w:val="Table"/>
+        <w:tblW w:type="auto" w:w="0"/>
+        <w:tblLook w:firstRow="1" w:lastRow="0" w:firstColumn="0" w:lastColumn="0" w:noHBand="0" w:noVBand="0" w:val="0020"/>
+      </w:tblPr>
+      <w:tblGrid>
+        <w:gridCol w:w="2640"/>
+        <w:gridCol w:w="2640"/>
+        <w:gridCol w:w="2640"/>
+      </w:tblGrid>
+      <w:tr>
+        <w:trPr>
+          <w:tblHeader w:val="on"/>
+        </w:trPr>
+        <w:tc>
+          <w:tcPr/>
+          <w:p>
+            <w:pPr>
+              <w:pStyle w:val="Compact"/>
+            </w:pPr>
+            <w:r>
+              <w:t xml:space="preserve">Claim Construction</w:t>
+            </w:r>
+          </w:p>
+        </w:tc>
+        <w:tc>
+          <w:tcPr/>
+          <w:p>
+            <w:pPr>
+              <w:pStyle w:val="Compact"/>
+            </w:pPr>
+            <w:r>
+              <w:t xml:space="preserve">Invalidity Ground</w:t>
+            </w:r>
+          </w:p>
+        </w:tc>
+        <w:tc>
+          <w:tcPr/>
+          <w:p>
+            <w:pPr>
+              <w:pStyle w:val="Compact"/>
+            </w:pPr>
+            <w:r>
+              <w:t xml:space="preserve">Key Prior Art</w:t>
+            </w:r>
+          </w:p>
+        </w:tc>
+      </w:tr>
+      <w:tr>
+        <w:tc>
+          <w:tcPr/>
+          <w:p>
+            <w:pPr>
+              <w:pStyle w:val="Compact"/>
+            </w:pPr>
+            <w:r>
+              <w:rPr>
+                <w:b/>
+                <w:bCs/>
+              </w:rPr>
+              <w:t xml:space="preserve">Broad</w:t>
+            </w:r>
+            <w:r>
+              <w:t xml:space="preserve"> </w:t>
+            </w:r>
+            <w:r>
+              <w:t xml:space="preserve">(any formulation achieving PK)</w:t>
+            </w:r>
+          </w:p>
+        </w:tc>
+        <w:tc>
+          <w:tcPr/>
+          <w:p>
+            <w:pPr>
+              <w:pStyle w:val="Compact"/>
+            </w:pPr>
+            <w:r>
+              <w:t xml:space="preserve">Anticipation (§102)</w:t>
+            </w:r>
+          </w:p>
+        </w:tc>
+        <w:tc>
+          <w:tcPr/>
+          <w:p>
+            <w:pPr>
+              <w:pStyle w:val="Compact"/>
+            </w:pPr>
+            <w:r>
+              <w:t xml:space="preserve">Fleishaker 1989 + Sinclair 2018</w:t>
+            </w:r>
+          </w:p>
+        </w:tc>
+      </w:tr>
+      <w:tr>
+        <w:tc>
+          <w:tcPr/>
+          <w:p>
+            <w:pPr>
+              <w:pStyle w:val="Compact"/>
+            </w:pPr>
+            <w:r>
+              <w:rPr>
+                <w:b/>
+                <w:bCs/>
+              </w:rPr>
+              <w:t xml:space="preserve">Narrow</w:t>
+            </w:r>
+            <w:r>
+              <w:t xml:space="preserve"> </w:t>
+            </w:r>
+            <w:r>
+              <w:t xml:space="preserve">(only ER/SR formulations)</w:t>
+            </w:r>
+          </w:p>
+        </w:tc>
+        <w:tc>
+          <w:tcPr/>
+          <w:p>
+            <w:pPr>
+              <w:pStyle w:val="Compact"/>
+            </w:pPr>
+            <w:r>
+              <w:t xml:space="preserve">Obviousness (§103)</w:t>
+            </w:r>
+          </w:p>
+        </w:tc>
+        <w:tc>
+          <w:tcPr/>
+          <w:p>
+            <w:pPr>
+              <w:pStyle w:val="Compact"/>
+            </w:pPr>
+            <w:r>
+              <w:t xml:space="preserve">Fleishaker 1989 + Randolph 2021 + Jimenez-Cauhe 2020 + standard ER formulation knowledge</w:t>
+            </w:r>
+          </w:p>
+        </w:tc>
+      </w:tr>
+    </w:tbl>
+    <w:p>
+      <w:pPr>
+        <w:pStyle w:val="BodyText"/>
+      </w:pPr>
+      <w:r>
+        <w:t xml:space="preserve">The Patent Owner faces an inescapable dilemma: the claims cannot be both broad enough to have commercial value and narrow enough to avoid the prior art. Under either construction, the challenged claims are unpatentable.</w:t>
+      </w:r>
+    </w:p>
+    <w:bookmarkEnd w:id="54"/>
+    <w:p>
+      <w:pPr>
+        <w:pStyle w:val="BodyText"/>
       </w:pPr>
       <w:r>
         <w:t xml:space="preserve">Petitioner respectfully requests institution of inter partes review of claims 1, 2, 12, 14, 18, and 24 of the '688 patent.</w:t>
@@ -3444,8 +3840,8 @@
         </w:pict>
       </w:r>
     </w:p>
-    <w:bookmarkEnd w:id="53"/>
-    <w:bookmarkStart w:id="54" w:name="xii.-list-of-exhibits"/>
+    <w:bookmarkEnd w:id="55"/>
+    <w:bookmarkStart w:id="56" w:name="xii.-list-of-exhibits"/>
     <w:p>
       <w:pPr>
         <w:pStyle w:val="Heading2"/>
@@ -3805,8 +4201,8 @@
         </w:pict>
       </w:r>
     </w:p>
-    <w:bookmarkEnd w:id="54"/>
-    <w:bookmarkStart w:id="55" w:name="appendix-a-claim-chart-summary"/>
+    <w:bookmarkEnd w:id="56"/>
+    <w:bookmarkStart w:id="57" w:name="appendix-a-claim-chart-summary"/>
     <w:p>
       <w:pPr>
         <w:pStyle w:val="Heading2"/>
@@ -4346,8 +4742,8 @@
         <w:t xml:space="preserve">6. File via PTAB E2E system with required fees</w:t>
       </w:r>
     </w:p>
-    <w:bookmarkEnd w:id="55"/>
-    <w:bookmarkEnd w:id="56"/>
+    <w:bookmarkEnd w:id="57"/>
+    <w:bookmarkEnd w:id="58"/>
     <w:sectPr>
       <w:footnotePr>
         <w:numRestart w:val="eachSect"/>

</xml_diff>